<commit_message>
Signed contract - MT
Read through and signed the contract.
</commit_message>
<xml_diff>
--- a/Team Contract.docx
+++ b/Team Contract.docx
@@ -589,8 +589,6 @@
         </w:rPr>
         <w:t>lauren@mindboxstudios.com</w:t>
       </w:r>
-      <w:bookmarkStart w:id="0" w:name="_GoBack"/>
-      <w:bookmarkEnd w:id="0"/>
     </w:p>
     <w:p>
       <w:pPr>
@@ -2017,7 +2015,27 @@
         <w:ind w:left="0" w:firstLine="0"/>
       </w:pPr>
       <w:r>
-        <w:t>3) ___________________________________________________date__________________</w:t>
+        <w:t>3) ___</w:t>
+      </w:r>
+      <w:r>
+        <w:rPr>
+          <w:u w:val="single"/>
+        </w:rPr>
+        <w:t>Michele Tokuno</w:t>
+      </w:r>
+      <w:r>
+        <w:t>__________________________________date___</w:t>
+      </w:r>
+      <w:r>
+        <w:rPr>
+          <w:u w:val="single"/>
+        </w:rPr>
+        <w:t>03/31/2016</w:t>
+      </w:r>
+      <w:bookmarkStart w:id="0" w:name="_GoBack"/>
+      <w:bookmarkEnd w:id="0"/>
+      <w:r>
+        <w:t>_____</w:t>
       </w:r>
     </w:p>
     <w:p>
@@ -2129,7 +2147,7 @@
 
 <file path=word/numbering.xml><?xml version="1.0" encoding="utf-8"?>
 <w:numbering xmlns:wpc="http://schemas.microsoft.com/office/word/2010/wordprocessingCanvas" xmlns:mc="http://schemas.openxmlformats.org/markup-compatibility/2006" xmlns:o="urn:schemas-microsoft-com:office:office" xmlns:r="http://schemas.openxmlformats.org/officeDocument/2006/relationships" xmlns:m="http://schemas.openxmlformats.org/officeDocument/2006/math" xmlns:v="urn:schemas-microsoft-com:vml" xmlns:wp14="http://schemas.microsoft.com/office/word/2010/wordprocessingDrawing" xmlns:wp="http://schemas.openxmlformats.org/drawingml/2006/wordprocessingDrawing" xmlns:w10="urn:schemas-microsoft-com:office:word" xmlns:w="http://schemas.openxmlformats.org/wordprocessingml/2006/main" xmlns:w14="http://schemas.microsoft.com/office/word/2010/wordml" xmlns:w15="http://schemas.microsoft.com/office/word/2012/wordml" xmlns:wpg="http://schemas.microsoft.com/office/word/2010/wordprocessingGroup" xmlns:wpi="http://schemas.microsoft.com/office/word/2010/wordprocessingInk" xmlns:wne="http://schemas.microsoft.com/office/word/2006/wordml" xmlns:wps="http://schemas.microsoft.com/office/word/2010/wordprocessingShape" mc:Ignorable="w14 w15 wp14">
-  <w:abstractNum w:abstractNumId="0">
+  <w:abstractNum w:abstractNumId="0" w15:restartNumberingAfterBreak="0">
     <w:nsid w:val="0B0F7320"/>
     <w:multiLevelType w:val="hybridMultilevel"/>
     <w:tmpl w:val="DFE4CBA4"/>
@@ -2242,7 +2260,7 @@
       </w:rPr>
     </w:lvl>
   </w:abstractNum>
-  <w:abstractNum w:abstractNumId="1">
+  <w:abstractNum w:abstractNumId="1" w15:restartNumberingAfterBreak="0">
     <w:nsid w:val="2A732C98"/>
     <w:multiLevelType w:val="hybridMultilevel"/>
     <w:tmpl w:val="0F160F88"/>
@@ -2355,7 +2373,7 @@
       </w:pPr>
     </w:lvl>
   </w:abstractNum>
-  <w:abstractNum w:abstractNumId="2">
+  <w:abstractNum w:abstractNumId="2" w15:restartNumberingAfterBreak="0">
     <w:nsid w:val="2BA22F12"/>
     <w:multiLevelType w:val="hybridMultilevel"/>
     <w:tmpl w:val="4BBAA496"/>
@@ -2473,7 +2491,7 @@
       </w:pPr>
     </w:lvl>
   </w:abstractNum>
-  <w:abstractNum w:abstractNumId="3">
+  <w:abstractNum w:abstractNumId="3" w15:restartNumberingAfterBreak="0">
     <w:nsid w:val="3D146697"/>
     <w:multiLevelType w:val="hybridMultilevel"/>
     <w:tmpl w:val="1BFAA708"/>
@@ -2586,7 +2604,7 @@
       </w:pPr>
     </w:lvl>
   </w:abstractNum>
-  <w:abstractNum w:abstractNumId="4">
+  <w:abstractNum w:abstractNumId="4" w15:restartNumberingAfterBreak="0">
     <w:nsid w:val="4E4B4BBF"/>
     <w:multiLevelType w:val="hybridMultilevel"/>
     <w:tmpl w:val="658075EC"/>
@@ -2699,7 +2717,7 @@
       </w:rPr>
     </w:lvl>
   </w:abstractNum>
-  <w:abstractNum w:abstractNumId="5">
+  <w:abstractNum w:abstractNumId="5" w15:restartNumberingAfterBreak="0">
     <w:nsid w:val="4FBB09AC"/>
     <w:multiLevelType w:val="multilevel"/>
     <w:tmpl w:val="62E2FF66"/>
@@ -2841,7 +2859,7 @@
       </w:rPr>
     </w:lvl>
   </w:abstractNum>
-  <w:abstractNum w:abstractNumId="6">
+  <w:abstractNum w:abstractNumId="6" w15:restartNumberingAfterBreak="0">
     <w:nsid w:val="58766BCB"/>
     <w:multiLevelType w:val="hybridMultilevel"/>
     <w:tmpl w:val="E71CB218"/>
@@ -2954,7 +2972,7 @@
       </w:pPr>
     </w:lvl>
   </w:abstractNum>
-  <w:abstractNum w:abstractNumId="7">
+  <w:abstractNum w:abstractNumId="7" w15:restartNumberingAfterBreak="0">
     <w:nsid w:val="59A148AD"/>
     <w:multiLevelType w:val="hybridMultilevel"/>
     <w:tmpl w:val="CD6097C6"/>
@@ -3067,7 +3085,7 @@
       </w:pPr>
     </w:lvl>
   </w:abstractNum>
-  <w:abstractNum w:abstractNumId="8">
+  <w:abstractNum w:abstractNumId="8" w15:restartNumberingAfterBreak="0">
     <w:nsid w:val="5C543BF1"/>
     <w:multiLevelType w:val="hybridMultilevel"/>
     <w:tmpl w:val="C3728A84"/>
@@ -3180,7 +3198,7 @@
       </w:rPr>
     </w:lvl>
   </w:abstractNum>
-  <w:abstractNum w:abstractNumId="9">
+  <w:abstractNum w:abstractNumId="9" w15:restartNumberingAfterBreak="0">
     <w:nsid w:val="78EB27C7"/>
     <w:multiLevelType w:val="multilevel"/>
     <w:tmpl w:val="2564ED1C"/>
@@ -3833,7 +3851,6 @@
       <w:rFonts w:eastAsia="Times New Roman"/>
     </w:rPr>
     <w:tblPr>
-      <w:tblInd w:w="0" w:type="dxa"/>
       <w:tblBorders>
         <w:top w:val="single" w:sz="4" w:space="0" w:color="auto"/>
         <w:left w:val="single" w:sz="4" w:space="0" w:color="auto"/>
@@ -3842,12 +3859,6 @@
         <w:insideH w:val="single" w:sz="4" w:space="0" w:color="auto"/>
         <w:insideV w:val="single" w:sz="4" w:space="0" w:color="auto"/>
       </w:tblBorders>
-      <w:tblCellMar>
-        <w:top w:w="0" w:type="dxa"/>
-        <w:left w:w="108" w:type="dxa"/>
-        <w:bottom w:w="0" w:type="dxa"/>
-        <w:right w:w="108" w:type="dxa"/>
-      </w:tblCellMar>
     </w:tblPr>
   </w:style>
   <w:style w:type="character" w:styleId="Hyperlink">

</xml_diff>